<commit_message>
update predation assay protocol
</commit_message>
<xml_diff>
--- a/predation-assay/protocol_word_documents/marinegeo_protocol_predation.docx
+++ b/predation-assay/protocol_word_documents/marinegeo_protocol_predation.docx
@@ -414,7 +414,7 @@
     </w:p>
     <w:p>
       <w:pPr>
-        <w:spacing w:after="0" w:line="276" w:lineRule="auto"/>
+        <w:spacing w:line="276" w:lineRule="auto"/>
         <w:rPr>
           <w:rFonts w:ascii="Arial" w:hAnsi="Arial" w:cs="Arial"/>
           <w:color w:val="000000" w:themeColor="text1"/>
@@ -434,134 +434,113 @@
     </w:p>
     <w:p>
       <w:pPr>
-        <w:spacing w:after="0" w:line="276" w:lineRule="auto"/>
-        <w:rPr>
-          <w:rFonts w:ascii="Arial" w:hAnsi="Arial" w:cs="Arial"/>
-          <w:color w:val="000000" w:themeColor="text1"/>
-          <w:sz w:val="22"/>
-          <w:szCs w:val="22"/>
-        </w:rPr>
-      </w:pPr>
-    </w:p>
-    <w:p>
-      <w:pPr>
-        <w:spacing w:after="0" w:line="276" w:lineRule="auto"/>
-        <w:rPr>
-          <w:rFonts w:ascii="Arial" w:hAnsi="Arial" w:cs="Arial"/>
-          <w:color w:val="000000" w:themeColor="text1"/>
-          <w:sz w:val="22"/>
-          <w:szCs w:val="22"/>
-        </w:rPr>
-      </w:pPr>
-      <w:r>
-        <w:rPr>
-          <w:rFonts w:ascii="Arial" w:hAnsi="Arial" w:cs="Arial"/>
-          <w:color w:val="000000" w:themeColor="text1"/>
-          <w:sz w:val="22"/>
-          <w:szCs w:val="22"/>
-        </w:rPr>
-        <w:t xml:space="preserve">Additional copies of this protocol, field datasheets, data entry templates, instructional videos, literature, and more can be found at: </w:t>
-      </w:r>
-      <w:hyperlink r:id="rId10" w:history="1">
-        <w:r>
-          <w:rPr>
-            <w:rStyle w:val="Hyperlink"/>
-            <w:rFonts w:ascii="Arial" w:hAnsi="Arial" w:cs="Arial"/>
-            <w:color w:val="548DD4" w:themeColor="text2" w:themeTint="99"/>
-            <w:sz w:val="22"/>
-            <w:szCs w:val="22"/>
-            <w:u w:val="single"/>
-          </w:rPr>
-          <w:t>https://marinegeo.github.io/modules/predation-assay</w:t>
-        </w:r>
-      </w:hyperlink>
-      <w:r>
-        <w:rPr>
-          <w:rFonts w:ascii="Arial" w:hAnsi="Arial" w:cs="Arial"/>
-          <w:color w:val="000000" w:themeColor="text1"/>
+        <w:rPr>
+          <w:rFonts w:ascii="Arial" w:hAnsi="Arial" w:cs="Arial"/>
+          <w:sz w:val="22"/>
+          <w:szCs w:val="22"/>
+        </w:rPr>
+      </w:pPr>
+      <w:r>
+        <w:rPr>
+          <w:rFonts w:ascii="Arial" w:hAnsi="Arial" w:cs="Arial"/>
+          <w:sz w:val="22"/>
+          <w:szCs w:val="22"/>
+        </w:rPr>
+        <w:t xml:space="preserve">Additional copies of this protocol, </w:t>
+      </w:r>
+      <w:r>
+        <w:rPr>
+          <w:rFonts w:ascii="Arial" w:hAnsi="Arial" w:cs="Arial"/>
+          <w:sz w:val="22"/>
+          <w:szCs w:val="22"/>
+        </w:rPr>
+        <w:t xml:space="preserve">and </w:t>
+      </w:r>
+      <w:r>
+        <w:rPr>
+          <w:rFonts w:ascii="Arial" w:hAnsi="Arial" w:cs="Arial"/>
+          <w:sz w:val="22"/>
+          <w:szCs w:val="22"/>
+        </w:rPr>
+        <w:t>field datasheets</w:t>
+      </w:r>
+      <w:r>
+        <w:rPr>
+          <w:rFonts w:ascii="Arial" w:hAnsi="Arial" w:cs="Arial"/>
+          <w:sz w:val="22"/>
+          <w:szCs w:val="22"/>
+        </w:rPr>
+        <w:t xml:space="preserve"> </w:t>
+      </w:r>
+      <w:r>
+        <w:rPr>
+          <w:rFonts w:ascii="Arial" w:hAnsi="Arial" w:cs="Arial"/>
+          <w:sz w:val="22"/>
+          <w:szCs w:val="22"/>
+        </w:rPr>
+        <w:t>can be found at:</w:t>
+      </w:r>
+      <w:r>
+        <w:rPr>
+          <w:rFonts w:ascii="Arial" w:hAnsi="Arial" w:cs="Arial"/>
+          <w:sz w:val="22"/>
+          <w:szCs w:val="22"/>
+        </w:rPr>
+        <w:t xml:space="preserve"> </w:t>
+      </w:r>
+      <w:r>
+        <w:rPr>
+          <w:rFonts w:ascii="Arial" w:hAnsi="Arial" w:cs="Arial"/>
+          <w:sz w:val="22"/>
+          <w:szCs w:val="22"/>
+        </w:rPr>
+        <w:t>https://doi.org/10.25573/serc.14717808</w:t>
+      </w:r>
+      <w:r>
+        <w:rPr>
+          <w:rFonts w:ascii="Arial" w:hAnsi="Arial" w:cs="Arial"/>
           <w:sz w:val="22"/>
           <w:szCs w:val="22"/>
         </w:rPr>
         <w:t xml:space="preserve">. </w:t>
       </w:r>
-    </w:p>
-    <w:p>
-      <w:pPr>
-        <w:pStyle w:val="Heading2"/>
-        <w:spacing w:before="0" w:line="276" w:lineRule="auto"/>
-        <w:rPr>
-          <w:rFonts w:ascii="Arial" w:hAnsi="Arial" w:cs="Arial"/>
-          <w:b w:val="0"/>
-          <w:bCs w:val="0"/>
-          <w:color w:val="000000" w:themeColor="text1"/>
+      <w:bookmarkStart w:id="1" w:name="measured-parameters"/>
+    </w:p>
+    <w:p>
+      <w:pPr>
+        <w:rPr>
+          <w:rFonts w:ascii="Arial" w:hAnsi="Arial" w:cs="Arial"/>
+          <w:b/>
+          <w:bCs/>
           <w:sz w:val="22"/>
           <w:szCs w:val="22"/>
           <w:u w:val="single"/>
         </w:rPr>
       </w:pPr>
-      <w:bookmarkStart w:id="1" w:name="measured-parameters"/>
-    </w:p>
-    <w:p>
-      <w:pPr>
-        <w:pStyle w:val="Heading2"/>
-        <w:spacing w:before="0" w:line="276" w:lineRule="auto"/>
-        <w:rPr>
-          <w:rFonts w:ascii="Arial" w:hAnsi="Arial" w:cs="Arial"/>
-          <w:b w:val="0"/>
-          <w:bCs w:val="0"/>
-          <w:color w:val="000000" w:themeColor="text1"/>
+      <w:r>
+        <w:rPr>
+          <w:rFonts w:ascii="Arial" w:hAnsi="Arial" w:cs="Arial"/>
           <w:sz w:val="22"/>
           <w:szCs w:val="22"/>
           <w:u w:val="single"/>
         </w:rPr>
-      </w:pPr>
-      <w:r>
-        <w:rPr>
-          <w:rFonts w:ascii="Arial" w:hAnsi="Arial" w:cs="Arial"/>
-          <w:b w:val="0"/>
-          <w:bCs w:val="0"/>
-          <w:color w:val="000000" w:themeColor="text1"/>
-          <w:sz w:val="22"/>
-          <w:szCs w:val="22"/>
-          <w:u w:val="single"/>
-        </w:rPr>
         <w:t>Measured Parameters</w:t>
       </w:r>
       <w:bookmarkEnd w:id="1"/>
     </w:p>
     <w:p>
       <w:pPr>
-        <w:pStyle w:val="Heading2"/>
-        <w:spacing w:before="0" w:line="276" w:lineRule="auto"/>
-        <w:rPr>
-          <w:rFonts w:ascii="Arial" w:hAnsi="Arial" w:cs="Arial"/>
-          <w:b w:val="0"/>
-          <w:bCs w:val="0"/>
-          <w:color w:val="000000" w:themeColor="text1"/>
-          <w:sz w:val="22"/>
-          <w:szCs w:val="22"/>
-        </w:rPr>
-      </w:pPr>
-    </w:p>
-    <w:p>
-      <w:pPr>
-        <w:pStyle w:val="Heading2"/>
-        <w:spacing w:before="0" w:line="276" w:lineRule="auto"/>
-        <w:rPr>
-          <w:rFonts w:ascii="Arial" w:hAnsi="Arial" w:cs="Arial"/>
-          <w:b w:val="0"/>
-          <w:bCs w:val="0"/>
-          <w:color w:val="000000" w:themeColor="text1"/>
-          <w:sz w:val="22"/>
-          <w:szCs w:val="22"/>
-        </w:rPr>
-      </w:pPr>
-      <w:r>
-        <w:rPr>
-          <w:rFonts w:ascii="Arial" w:hAnsi="Arial" w:cs="Arial"/>
-          <w:b w:val="0"/>
-          <w:bCs w:val="0"/>
-          <w:color w:val="000000" w:themeColor="text1"/>
+        <w:rPr>
+          <w:rFonts w:ascii="Arial" w:hAnsi="Arial" w:cs="Arial"/>
+          <w:b/>
+          <w:bCs/>
+          <w:sz w:val="22"/>
+          <w:szCs w:val="22"/>
+        </w:rPr>
+      </w:pPr>
+      <w:r>
+        <w:rPr>
+          <w:rFonts w:ascii="Arial" w:hAnsi="Arial" w:cs="Arial"/>
           <w:sz w:val="22"/>
           <w:szCs w:val="22"/>
         </w:rPr>
@@ -699,14 +678,25 @@
         <w:tab/>
         <w:t xml:space="preserve">Preparation: </w:t>
       </w:r>
-      <w:r>
-        <w:rPr>
-          <w:rFonts w:ascii="Arial" w:hAnsi="Arial" w:cs="Arial"/>
-          <w:color w:val="000000" w:themeColor="text1"/>
-          <w:sz w:val="22"/>
-          <w:szCs w:val="22"/>
-        </w:rPr>
-        <w:t>1 person x 2 hours</w:t>
+      <w:proofErr w:type="gramStart"/>
+      <w:r>
+        <w:rPr>
+          <w:rFonts w:ascii="Arial" w:hAnsi="Arial" w:cs="Arial"/>
+          <w:color w:val="000000" w:themeColor="text1"/>
+          <w:sz w:val="22"/>
+          <w:szCs w:val="22"/>
+        </w:rPr>
+        <w:t>1 person</w:t>
+      </w:r>
+      <w:proofErr w:type="gramEnd"/>
+      <w:r>
+        <w:rPr>
+          <w:rFonts w:ascii="Arial" w:hAnsi="Arial" w:cs="Arial"/>
+          <w:color w:val="000000" w:themeColor="text1"/>
+          <w:sz w:val="22"/>
+          <w:szCs w:val="22"/>
+        </w:rPr>
+        <w:t xml:space="preserve"> x 2 hours</w:t>
       </w:r>
     </w:p>
     <w:p>
@@ -737,7 +727,27 @@
           <w:sz w:val="22"/>
           <w:szCs w:val="22"/>
         </w:rPr>
-        <w:t xml:space="preserve">  2 people x 1 hour, split into 0.5 hour segments over 2 days</w:t>
+        <w:t xml:space="preserve">  2 people x 1 hour, split into </w:t>
+      </w:r>
+      <w:proofErr w:type="gramStart"/>
+      <w:r>
+        <w:rPr>
+          <w:rFonts w:ascii="Arial" w:hAnsi="Arial" w:cs="Arial"/>
+          <w:color w:val="000000" w:themeColor="text1"/>
+          <w:sz w:val="22"/>
+          <w:szCs w:val="22"/>
+        </w:rPr>
+        <w:t>0.5 hour</w:t>
+      </w:r>
+      <w:proofErr w:type="gramEnd"/>
+      <w:r>
+        <w:rPr>
+          <w:rFonts w:ascii="Arial" w:hAnsi="Arial" w:cs="Arial"/>
+          <w:color w:val="000000" w:themeColor="text1"/>
+          <w:sz w:val="22"/>
+          <w:szCs w:val="22"/>
+        </w:rPr>
+        <w:t xml:space="preserve"> segments over 2 days</w:t>
       </w:r>
     </w:p>
     <w:p>
@@ -799,7 +809,27 @@
           <w:sz w:val="22"/>
           <w:szCs w:val="22"/>
         </w:rPr>
-        <w:t xml:space="preserve">  1 person x 0.5 hour</w:t>
+        <w:t xml:space="preserve">  </w:t>
+      </w:r>
+      <w:proofErr w:type="gramStart"/>
+      <w:r>
+        <w:rPr>
+          <w:rFonts w:ascii="Arial" w:hAnsi="Arial" w:cs="Arial"/>
+          <w:color w:val="000000" w:themeColor="text1"/>
+          <w:sz w:val="22"/>
+          <w:szCs w:val="22"/>
+        </w:rPr>
+        <w:t>1 person</w:t>
+      </w:r>
+      <w:proofErr w:type="gramEnd"/>
+      <w:r>
+        <w:rPr>
+          <w:rFonts w:ascii="Arial" w:hAnsi="Arial" w:cs="Arial"/>
+          <w:color w:val="000000" w:themeColor="text1"/>
+          <w:sz w:val="22"/>
+          <w:szCs w:val="22"/>
+        </w:rPr>
+        <w:t xml:space="preserve"> x 0.5 hour</w:t>
       </w:r>
     </w:p>
     <w:p>
@@ -1033,7 +1063,23 @@
           <w:rFonts w:ascii="Arial" w:hAnsi="Arial" w:cs="Arial"/>
           <w:color w:val="000000" w:themeColor="text1"/>
         </w:rPr>
-        <w:t>13-mm diameter auger punch or cork borer</w:t>
+        <w:t xml:space="preserve">13-mm diameter auger punch or </w:t>
+      </w:r>
+      <w:proofErr w:type="spellStart"/>
+      <w:r>
+        <w:rPr>
+          <w:rFonts w:ascii="Arial" w:hAnsi="Arial" w:cs="Arial"/>
+          <w:color w:val="000000" w:themeColor="text1"/>
+        </w:rPr>
+        <w:t>cork</w:t>
+      </w:r>
+      <w:proofErr w:type="spellEnd"/>
+      <w:r>
+        <w:rPr>
+          <w:rFonts w:ascii="Arial" w:hAnsi="Arial" w:cs="Arial"/>
+          <w:color w:val="000000" w:themeColor="text1"/>
+        </w:rPr>
+        <w:t xml:space="preserve"> borer</w:t>
       </w:r>
     </w:p>
     <w:p>
@@ -1093,7 +1139,23 @@
           <w:rFonts w:ascii="Arial" w:hAnsi="Arial" w:cs="Arial"/>
           <w:color w:val="000000" w:themeColor="text1"/>
         </w:rPr>
-        <w:t>Thin monofilament line (2-10 lb test)</w:t>
+        <w:t xml:space="preserve">Thin monofilament line (2-10 </w:t>
+      </w:r>
+      <w:proofErr w:type="spellStart"/>
+      <w:r>
+        <w:rPr>
+          <w:rFonts w:ascii="Arial" w:hAnsi="Arial" w:cs="Arial"/>
+          <w:color w:val="000000" w:themeColor="text1"/>
+        </w:rPr>
+        <w:t>lb</w:t>
+      </w:r>
+      <w:proofErr w:type="spellEnd"/>
+      <w:r>
+        <w:rPr>
+          <w:rFonts w:ascii="Arial" w:hAnsi="Arial" w:cs="Arial"/>
+          <w:color w:val="000000" w:themeColor="text1"/>
+        </w:rPr>
+        <w:t xml:space="preserve"> test)</w:t>
       </w:r>
     </w:p>
     <w:p>
@@ -1167,17 +1229,26 @@
           <w:sz w:val="22"/>
           <w:szCs w:val="22"/>
         </w:rPr>
+        <w:t>Note:</w:t>
+      </w:r>
+      <w:r>
+        <w:rPr>
+          <w:rFonts w:ascii="Arial" w:hAnsi="Arial" w:cs="Arial"/>
+          <w:color w:val="000000" w:themeColor="text1"/>
+          <w:sz w:val="22"/>
+          <w:szCs w:val="22"/>
+        </w:rPr>
+        <w:t xml:space="preserve"> We use dried squid as bait because most marine predators will readily eat it, it is widely available, and the dried bait can be shipped and stored without refrigeration. It is important to </w:t>
+      </w:r>
+      <w:r>
+        <w:rPr>
+          <w:rFonts w:ascii="Arial" w:hAnsi="Arial" w:cs="Arial"/>
+          <w:color w:val="000000" w:themeColor="text1"/>
+          <w:sz w:val="22"/>
+          <w:szCs w:val="22"/>
+        </w:rPr>
         <w:lastRenderedPageBreak/>
-        <w:t>Note:</w:t>
-      </w:r>
-      <w:r>
-        <w:rPr>
-          <w:rFonts w:ascii="Arial" w:hAnsi="Arial" w:cs="Arial"/>
-          <w:color w:val="000000" w:themeColor="text1"/>
-          <w:sz w:val="22"/>
-          <w:szCs w:val="22"/>
-        </w:rPr>
-        <w:t xml:space="preserve"> We use dried squid as bait because most marine predators will readily eat it, it is widely available, and the dried bait can be shipped and stored without refrigeration. It is important to get the unseasoned squid that has been dried whole. MarineGEO recommends </w:t>
+        <w:t xml:space="preserve">get the unseasoned squid that has been dried whole. MarineGEO recommends </w:t>
       </w:r>
       <w:r>
         <w:rPr>
@@ -1290,7 +1361,7 @@
         </w:rPr>
         <w:t xml:space="preserve">Fully review this and any additional protocols necessary for the sampling excursion. Address any questions or concerns to </w:t>
       </w:r>
-      <w:hyperlink r:id="rId11">
+      <w:hyperlink r:id="rId10">
         <w:r>
           <w:rPr>
             <w:rStyle w:val="Hyperlink"/>
@@ -1375,7 +1446,7 @@
                     <pic:cNvPicPr/>
                   </pic:nvPicPr>
                   <pic:blipFill>
-                    <a:blip r:embed="rId12" cstate="print">
+                    <a:blip r:embed="rId11" cstate="print">
                       <a:extLst>
                         <a:ext uri="{28A0092B-C50C-407E-A947-70E740481C1C}">
                           <a14:useLocalDpi xmlns:a14="http://schemas.microsoft.com/office/drawing/2010/main" val="0"/>
@@ -1480,7 +1551,23 @@
           <w:rFonts w:ascii="Arial" w:hAnsi="Arial" w:cs="Arial"/>
           <w:color w:val="000000" w:themeColor="text1"/>
         </w:rPr>
-        <w:t>using auger punch or cork borer (</w:t>
+        <w:t xml:space="preserve">using auger punch or </w:t>
+      </w:r>
+      <w:proofErr w:type="spellStart"/>
+      <w:r>
+        <w:rPr>
+          <w:rFonts w:ascii="Arial" w:hAnsi="Arial" w:cs="Arial"/>
+          <w:color w:val="000000" w:themeColor="text1"/>
+        </w:rPr>
+        <w:t>cork</w:t>
+      </w:r>
+      <w:proofErr w:type="spellEnd"/>
+      <w:r>
+        <w:rPr>
+          <w:rFonts w:ascii="Arial" w:hAnsi="Arial" w:cs="Arial"/>
+          <w:color w:val="000000" w:themeColor="text1"/>
+        </w:rPr>
+        <w:t xml:space="preserve"> borer (</w:t>
       </w:r>
       <w:hyperlink w:anchor="figure1" w:history="1">
         <w:r>
@@ -1601,8 +1688,17 @@
           <w:sz w:val="22"/>
           <w:szCs w:val="22"/>
         </w:rPr>
-        <w:t>Print out a field datasheet</w:t>
-      </w:r>
+        <w:t xml:space="preserve">Print out a </w:t>
+      </w:r>
+      <w:hyperlink r:id="rId12" w:history="1">
+        <w:r>
+          <w:rPr>
+            <w:rStyle w:val="Hyperlink"/>
+            <w:rFonts w:ascii="Arial" w:eastAsiaTheme="majorEastAsia" w:hAnsi="Arial" w:cs="Arial"/>
+          </w:rPr>
+          <w:t>field datasheet</w:t>
+        </w:r>
+      </w:hyperlink>
       <w:r>
         <w:rPr>
           <w:rFonts w:ascii="Arial" w:hAnsi="Arial" w:cs="Arial"/>
@@ -1705,7 +1801,25 @@
                                 <w:sz w:val="20"/>
                                 <w:szCs w:val="20"/>
                               </w:rPr>
-                              <w:t>‘Squidpop’ baits are discs cut from mantle of dried squid using a cork borer or auger punch.</w:t>
+                              <w:t>‘</w:t>
+                            </w:r>
+                            <w:proofErr w:type="spellStart"/>
+                            <w:r>
+                              <w:rPr>
+                                <w:rFonts w:ascii="Arial" w:hAnsi="Arial" w:cs="Arial"/>
+                                <w:sz w:val="20"/>
+                                <w:szCs w:val="20"/>
+                              </w:rPr>
+                              <w:t>Squidpop</w:t>
+                            </w:r>
+                            <w:proofErr w:type="spellEnd"/>
+                            <w:r>
+                              <w:rPr>
+                                <w:rFonts w:ascii="Arial" w:hAnsi="Arial" w:cs="Arial"/>
+                                <w:sz w:val="20"/>
+                                <w:szCs w:val="20"/>
+                              </w:rPr>
+                              <w:t>’ baits are discs cut from mantle of dried squid using a cork borer or auger punch.</w:t>
                             </w:r>
                           </w:p>
                         </w:txbxContent>
@@ -1760,7 +1874,25 @@
                           <w:sz w:val="20"/>
                           <w:szCs w:val="20"/>
                         </w:rPr>
-                        <w:t>‘Squidpop’ baits are discs cut from mantle of dried squid using a cork borer or auger punch.</w:t>
+                        <w:t>‘</w:t>
+                      </w:r>
+                      <w:proofErr w:type="spellStart"/>
+                      <w:r>
+                        <w:rPr>
+                          <w:rFonts w:ascii="Arial" w:hAnsi="Arial" w:cs="Arial"/>
+                          <w:sz w:val="20"/>
+                          <w:szCs w:val="20"/>
+                        </w:rPr>
+                        <w:t>Squidpop</w:t>
+                      </w:r>
+                      <w:proofErr w:type="spellEnd"/>
+                      <w:r>
+                        <w:rPr>
+                          <w:rFonts w:ascii="Arial" w:hAnsi="Arial" w:cs="Arial"/>
+                          <w:sz w:val="20"/>
+                          <w:szCs w:val="20"/>
+                        </w:rPr>
+                        <w:t>’ baits are discs cut from mantle of dried squid using a cork borer or auger punch.</w:t>
                       </w:r>
                     </w:p>
                   </w:txbxContent>
@@ -1804,7 +1936,27 @@
           <w:sz w:val="22"/>
           <w:szCs w:val="22"/>
         </w:rPr>
-        <w:t xml:space="preserve"> Keep the Squidpops dry and refrigerated, otherwise the squid can become oily or slimy. </w:t>
+        <w:t xml:space="preserve"> Keep the </w:t>
+      </w:r>
+      <w:proofErr w:type="spellStart"/>
+      <w:r>
+        <w:rPr>
+          <w:rFonts w:ascii="Arial" w:hAnsi="Arial" w:cs="Arial"/>
+          <w:color w:val="000000" w:themeColor="text1"/>
+          <w:sz w:val="22"/>
+          <w:szCs w:val="22"/>
+        </w:rPr>
+        <w:t>Squidpops</w:t>
+      </w:r>
+      <w:proofErr w:type="spellEnd"/>
+      <w:r>
+        <w:rPr>
+          <w:rFonts w:ascii="Arial" w:hAnsi="Arial" w:cs="Arial"/>
+          <w:color w:val="000000" w:themeColor="text1"/>
+          <w:sz w:val="22"/>
+          <w:szCs w:val="22"/>
+        </w:rPr>
+        <w:t xml:space="preserve"> dry and refrigerated, otherwise the squid can become oily or slimy. </w:t>
       </w:r>
     </w:p>
     <w:p>
@@ -1947,7 +2099,25 @@
                                   <w:sz w:val="20"/>
                                   <w:szCs w:val="20"/>
                                 </w:rPr>
-                                <w:t>Final ‘Squidpops’ ready for deployment</w:t>
+                                <w:t>Final ‘</w:t>
+                              </w:r>
+                              <w:proofErr w:type="spellStart"/>
+                              <w:r>
+                                <w:rPr>
+                                  <w:rFonts w:ascii="Arial" w:hAnsi="Arial" w:cs="Arial"/>
+                                  <w:sz w:val="20"/>
+                                  <w:szCs w:val="20"/>
+                                </w:rPr>
+                                <w:t>Squidpops</w:t>
+                              </w:r>
+                              <w:proofErr w:type="spellEnd"/>
+                              <w:r>
+                                <w:rPr>
+                                  <w:rFonts w:ascii="Arial" w:hAnsi="Arial" w:cs="Arial"/>
+                                  <w:sz w:val="20"/>
+                                  <w:szCs w:val="20"/>
+                                </w:rPr>
+                                <w:t>’ ready for deployment</w:t>
                               </w:r>
                             </w:p>
                           </w:txbxContent>
@@ -2050,7 +2220,25 @@
                             <w:sz w:val="20"/>
                             <w:szCs w:val="20"/>
                           </w:rPr>
-                          <w:t>Final ‘Squidpops’ ready for deployment</w:t>
+                          <w:t>Final ‘</w:t>
+                        </w:r>
+                        <w:proofErr w:type="spellStart"/>
+                        <w:r>
+                          <w:rPr>
+                            <w:rFonts w:ascii="Arial" w:hAnsi="Arial" w:cs="Arial"/>
+                            <w:sz w:val="20"/>
+                            <w:szCs w:val="20"/>
+                          </w:rPr>
+                          <w:t>Squidpops</w:t>
+                        </w:r>
+                        <w:proofErr w:type="spellEnd"/>
+                        <w:r>
+                          <w:rPr>
+                            <w:rFonts w:ascii="Arial" w:hAnsi="Arial" w:cs="Arial"/>
+                            <w:sz w:val="20"/>
+                            <w:szCs w:val="20"/>
+                          </w:rPr>
+                          <w:t>’ ready for deployment</w:t>
                         </w:r>
                       </w:p>
                     </w:txbxContent>
@@ -2071,7 +2259,23 @@
           <w:rFonts w:ascii="Arial" w:hAnsi="Arial" w:cs="Arial"/>
           <w:color w:val="000000" w:themeColor="text1"/>
         </w:rPr>
-        <w:t>Review the MarineGEO survey design for site selection and setup. This protocol assumes n = 25 Squidpops deployed along a 50-m transect, replicated once per location.</w:t>
+        <w:t xml:space="preserve">Review the MarineGEO survey design for site selection and setup. This protocol assumes n = 25 </w:t>
+      </w:r>
+      <w:proofErr w:type="spellStart"/>
+      <w:r>
+        <w:rPr>
+          <w:rFonts w:ascii="Arial" w:hAnsi="Arial" w:cs="Arial"/>
+          <w:color w:val="000000" w:themeColor="text1"/>
+        </w:rPr>
+        <w:t>Squidpops</w:t>
+      </w:r>
+      <w:proofErr w:type="spellEnd"/>
+      <w:r>
+        <w:rPr>
+          <w:rFonts w:ascii="Arial" w:hAnsi="Arial" w:cs="Arial"/>
+          <w:color w:val="000000" w:themeColor="text1"/>
+        </w:rPr>
+        <w:t xml:space="preserve"> deployed along a 50-m transect, replicated once per location.</w:t>
       </w:r>
     </w:p>
     <w:p>
@@ -2094,7 +2298,29 @@
           <w:bCs w:val="0"/>
           <w:color w:val="000000" w:themeColor="text1"/>
         </w:rPr>
-        <w:t>Deploy the Squidpops every 2-m along the transect</w:t>
+        <w:t xml:space="preserve">Deploy the </w:t>
+      </w:r>
+      <w:proofErr w:type="spellStart"/>
+      <w:r>
+        <w:rPr>
+          <w:rStyle w:val="Heading4Char"/>
+          <w:rFonts w:ascii="Arial" w:hAnsi="Arial" w:cs="Arial"/>
+          <w:b w:val="0"/>
+          <w:bCs w:val="0"/>
+          <w:color w:val="000000" w:themeColor="text1"/>
+        </w:rPr>
+        <w:t>Squidpops</w:t>
+      </w:r>
+      <w:proofErr w:type="spellEnd"/>
+      <w:r>
+        <w:rPr>
+          <w:rStyle w:val="Heading4Char"/>
+          <w:rFonts w:ascii="Arial" w:hAnsi="Arial" w:cs="Arial"/>
+          <w:b w:val="0"/>
+          <w:bCs w:val="0"/>
+          <w:color w:val="000000" w:themeColor="text1"/>
+        </w:rPr>
+        <w:t xml:space="preserve"> every 2-m along the transect</w:t>
       </w:r>
       <w:r>
         <w:rPr>
@@ -2202,8 +2428,9 @@
           <w:bCs w:val="0"/>
           <w:color w:val="000000" w:themeColor="text1"/>
         </w:rPr>
-        <w:t xml:space="preserve">Record any missing or dislodged Squidpop </w:t>
-      </w:r>
+        <w:t xml:space="preserve">Record any missing or dislodged </w:t>
+      </w:r>
+      <w:proofErr w:type="spellStart"/>
       <w:r>
         <w:rPr>
           <w:rStyle w:val="Heading4Char"/>
@@ -2212,8 +2439,18 @@
           <w:bCs w:val="0"/>
           <w:color w:val="000000" w:themeColor="text1"/>
         </w:rPr>
-        <w:lastRenderedPageBreak/>
-        <w:t xml:space="preserve">stakes as missing (M) </w:t>
+        <w:t>Squidpop</w:t>
+      </w:r>
+      <w:proofErr w:type="spellEnd"/>
+      <w:r>
+        <w:rPr>
+          <w:rStyle w:val="Heading4Char"/>
+          <w:rFonts w:ascii="Arial" w:hAnsi="Arial" w:cs="Arial"/>
+          <w:b w:val="0"/>
+          <w:bCs w:val="0"/>
+          <w:color w:val="000000" w:themeColor="text1"/>
+        </w:rPr>
+        <w:t xml:space="preserve"> stakes as missing (M) </w:t>
       </w:r>
       <w:r>
         <w:rPr>
@@ -2243,7 +2480,29 @@
           <w:bCs w:val="0"/>
           <w:color w:val="000000" w:themeColor="text1"/>
         </w:rPr>
-        <w:t>Leave all Squidpops in place</w:t>
+        <w:t xml:space="preserve">Leave all </w:t>
+      </w:r>
+      <w:proofErr w:type="spellStart"/>
+      <w:r>
+        <w:rPr>
+          <w:rStyle w:val="Heading4Char"/>
+          <w:rFonts w:ascii="Arial" w:hAnsi="Arial" w:cs="Arial"/>
+          <w:b w:val="0"/>
+          <w:bCs w:val="0"/>
+          <w:color w:val="000000" w:themeColor="text1"/>
+        </w:rPr>
+        <w:t>Squidpops</w:t>
+      </w:r>
+      <w:proofErr w:type="spellEnd"/>
+      <w:r>
+        <w:rPr>
+          <w:rStyle w:val="Heading4Char"/>
+          <w:rFonts w:ascii="Arial" w:hAnsi="Arial" w:cs="Arial"/>
+          <w:b w:val="0"/>
+          <w:bCs w:val="0"/>
+          <w:color w:val="000000" w:themeColor="text1"/>
+        </w:rPr>
+        <w:t xml:space="preserve"> in place</w:t>
       </w:r>
       <w:r>
         <w:rPr>
@@ -2492,7 +2751,27 @@
           <w:sz w:val="22"/>
           <w:szCs w:val="22"/>
         </w:rPr>
-        <w:t>Enter data into the provided data entry template. Each template is an Excel spreadsheet. Please provide as much protocol and sample metadata as possible</w:t>
+        <w:t xml:space="preserve">Enter data into the </w:t>
+      </w:r>
+      <w:hyperlink r:id="rId15" w:history="1">
+        <w:r>
+          <w:rPr>
+            <w:rStyle w:val="Hyperlink"/>
+            <w:rFonts w:ascii="Arial" w:hAnsi="Arial" w:cs="Arial"/>
+            <w:sz w:val="22"/>
+            <w:szCs w:val="22"/>
+          </w:rPr>
+          <w:t>provided data entry template</w:t>
+        </w:r>
+      </w:hyperlink>
+      <w:r>
+        <w:rPr>
+          <w:rFonts w:ascii="Arial" w:hAnsi="Arial" w:cs="Arial"/>
+          <w:color w:val="000000" w:themeColor="text1"/>
+          <w:sz w:val="22"/>
+          <w:szCs w:val="22"/>
+        </w:rPr>
+        <w:t>. Each template is an Excel spreadsheet. Please provide as much protocol and sample metadata as possible</w:t>
       </w:r>
       <w:r>
         <w:rPr>
@@ -2537,7 +2816,7 @@
         </w:rPr>
         <w:t xml:space="preserve">Use our online submission portal to upload the Excel Spreadsheet: </w:t>
       </w:r>
-      <w:hyperlink r:id="rId15">
+      <w:hyperlink r:id="rId16">
         <w:r>
           <w:rPr>
             <w:rStyle w:val="Hyperlink"/>
@@ -2575,7 +2854,7 @@
         </w:rPr>
         <w:t xml:space="preserve">Contact us if you have any questions: </w:t>
       </w:r>
-      <w:hyperlink r:id="rId16">
+      <w:hyperlink r:id="rId17">
         <w:r>
           <w:rPr>
             <w:rStyle w:val="Hyperlink"/>
@@ -2665,9 +2944,9 @@
       </w:pPr>
     </w:p>
     <w:sectPr>
-      <w:headerReference w:type="default" r:id="rId17"/>
-      <w:footerReference w:type="even" r:id="rId18"/>
-      <w:footerReference w:type="default" r:id="rId19"/>
+      <w:headerReference w:type="default" r:id="rId18"/>
+      <w:footerReference w:type="even" r:id="rId19"/>
+      <w:footerReference w:type="default" r:id="rId20"/>
       <w:pgSz w:w="12240" w:h="15840"/>
       <w:pgMar w:top="1440" w:right="1440" w:bottom="1440" w:left="1440" w:header="432" w:footer="720" w:gutter="0"/>
       <w:cols w:space="720"/>
@@ -2762,11 +3041,50 @@
 
 <file path=word/footer2.xml><?xml version="1.0" encoding="utf-8"?>
 <w:ftr xmlns:wpc="http://schemas.microsoft.com/office/word/2010/wordprocessingCanvas" xmlns:cx="http://schemas.microsoft.com/office/drawing/2014/chartex" xmlns:cx1="http://schemas.microsoft.com/office/drawing/2015/9/8/chartex" xmlns:cx2="http://schemas.microsoft.com/office/drawing/2015/10/21/chartex" xmlns:cx3="http://schemas.microsoft.com/office/drawing/2016/5/9/chartex" xmlns:cx4="http://schemas.microsoft.com/office/drawing/2016/5/10/chartex" xmlns:cx5="http://schemas.microsoft.com/office/drawing/2016/5/11/chartex" xmlns:cx6="http://schemas.microsoft.com/office/drawing/2016/5/12/chartex" xmlns:cx7="http://schemas.microsoft.com/office/drawing/2016/5/13/chartex" xmlns:cx8="http://schemas.microsoft.com/office/drawing/2016/5/14/chartex" xmlns:mc="http://schemas.openxmlformats.org/markup-compatibility/2006" xmlns:aink="http://schemas.microsoft.com/office/drawing/2016/ink" xmlns:am3d="http://schemas.microsoft.com/office/drawing/2017/model3d" xmlns:o="urn:schemas-microsoft-com:office:office" xmlns:r="http://schemas.openxmlformats.org/officeDocument/2006/relationships" xmlns:m="http://schemas.openxmlformats.org/officeDocument/2006/math" xmlns:v="urn:schemas-microsoft-com:vml" xmlns:wp14="http://schemas.microsoft.com/office/word/2010/wordprocessingDrawing" xmlns:wp="http://schemas.openxmlformats.org/drawingml/2006/wordprocessingDrawing" xmlns:w10="urn:schemas-microsoft-com:office:word" xmlns:w="http://schemas.openxmlformats.org/wordprocessingml/2006/main" xmlns:w14="http://schemas.microsoft.com/office/word/2010/wordml" xmlns:w15="http://schemas.microsoft.com/office/word/2012/wordml" xmlns:w16cex="http://schemas.microsoft.com/office/word/2018/wordml/cex" xmlns:w16cid="http://schemas.microsoft.com/office/word/2016/wordml/cid" xmlns:w16="http://schemas.microsoft.com/office/word/2018/wordml" xmlns:w16se="http://schemas.microsoft.com/office/word/2015/wordml/symex" xmlns:wpg="http://schemas.microsoft.com/office/word/2010/wordprocessingGroup" xmlns:wpi="http://schemas.microsoft.com/office/word/2010/wordprocessingInk" xmlns:wne="http://schemas.microsoft.com/office/word/2006/wordml" xmlns:wps="http://schemas.microsoft.com/office/word/2010/wordprocessingShape" mc:Ignorable="w14 w15 w16se w16cid w16 w16cex wp14">
-  <w:p>
-    <w:r>
-      <w:cr/>
-    </w:r>
-  </w:p>
+  <w:sdt>
+    <w:sdtPr>
+      <w:id w:val="-48691649"/>
+      <w:docPartObj>
+        <w:docPartGallery w:val="Page Numbers (Bottom of Page)"/>
+        <w:docPartUnique/>
+      </w:docPartObj>
+    </w:sdtPr>
+    <w:sdtEndPr>
+      <w:rPr>
+        <w:noProof/>
+      </w:rPr>
+    </w:sdtEndPr>
+    <w:sdtContent>
+      <w:p>
+        <w:pPr>
+          <w:pStyle w:val="Footer"/>
+          <w:jc w:val="right"/>
+        </w:pPr>
+        <w:r>
+          <w:fldChar w:fldCharType="begin"/>
+        </w:r>
+        <w:r>
+          <w:instrText xml:space="preserve"> PAGE   \* MERGEFORMAT </w:instrText>
+        </w:r>
+        <w:r>
+          <w:fldChar w:fldCharType="separate"/>
+        </w:r>
+        <w:r>
+          <w:rPr>
+            <w:noProof/>
+          </w:rPr>
+          <w:t>2</w:t>
+        </w:r>
+        <w:r>
+          <w:rPr>
+            <w:noProof/>
+          </w:rPr>
+          <w:fldChar w:fldCharType="end"/>
+        </w:r>
+      </w:p>
+    </w:sdtContent>
+  </w:sdt>
+  <w:p/>
 </w:ftr>
 </file>
 
@@ -4467,7 +4785,7 @@
     <w:lsdException w:name="footnote text" w:semiHidden="1" w:unhideWhenUsed="1"/>
     <w:lsdException w:name="annotation text" w:semiHidden="1" w:unhideWhenUsed="1"/>
     <w:lsdException w:name="header" w:semiHidden="1" w:unhideWhenUsed="1"/>
-    <w:lsdException w:name="footer" w:semiHidden="1" w:unhideWhenUsed="1"/>
+    <w:lsdException w:name="footer" w:semiHidden="1" w:uiPriority="99" w:unhideWhenUsed="1"/>
     <w:lsdException w:name="index heading" w:semiHidden="1" w:unhideWhenUsed="1"/>
     <w:lsdException w:name="caption" w:semiHidden="1" w:unhideWhenUsed="1"/>
     <w:lsdException w:name="table of figures" w:semiHidden="1" w:unhideWhenUsed="1"/>
@@ -5593,6 +5911,7 @@
     <w:name w:val="footer"/>
     <w:basedOn w:val="Normal"/>
     <w:link w:val="FooterChar"/>
+    <w:uiPriority w:val="99"/>
     <w:unhideWhenUsed/>
     <w:rsid w:val="00126B76"/>
     <w:pPr>
@@ -5607,6 +5926,7 @@
     <w:name w:val="Footer Char"/>
     <w:basedOn w:val="DefaultParagraphFont"/>
     <w:link w:val="Footer"/>
+    <w:uiPriority w:val="99"/>
     <w:rsid w:val="00126B76"/>
   </w:style>
   <w:style w:type="character" w:customStyle="1" w:styleId="Heading4Char">
@@ -5654,6 +5974,18 @@
     <w:semiHidden/>
     <w:unhideWhenUsed/>
     <w:rsid w:val="00040A4A"/>
+  </w:style>
+  <w:style w:type="character" w:styleId="UnresolvedMention">
+    <w:name w:val="Unresolved Mention"/>
+    <w:basedOn w:val="DefaultParagraphFont"/>
+    <w:uiPriority w:val="99"/>
+    <w:semiHidden/>
+    <w:unhideWhenUsed/>
+    <w:rsid w:val="00B2726E"/>
+    <w:rPr>
+      <w:color w:val="605E5C"/>
+      <w:shd w:val="clear" w:color="auto" w:fill="E1DFDD"/>
+    </w:rPr>
   </w:style>
 </w:styles>
 </file>

</xml_diff>

<commit_message>
final review of predation assay and sediment organic matter
</commit_message>
<xml_diff>
--- a/predation-assay/protocol_word_documents/marinegeo_protocol_predation.docx
+++ b/predation-assay/protocol_word_documents/marinegeo_protocol_predation.docx
@@ -277,7 +277,16 @@
           <w:sz w:val="22"/>
           <w:szCs w:val="22"/>
         </w:rPr>
-        <w:t>https://doi.org/10.25573/serc.14717808</w:t>
+        <w:t>https://doi.org/</w:t>
+      </w:r>
+      <w:r>
+        <w:rPr>
+          <w:rFonts w:ascii="Arial" w:hAnsi="Arial" w:cs="Arial"/>
+          <w:color w:val="000000" w:themeColor="text1"/>
+          <w:sz w:val="22"/>
+          <w:szCs w:val="22"/>
+        </w:rPr>
+        <w:t>10.25573/serc.14717802</w:t>
       </w:r>
       <w:r>
         <w:rPr>
@@ -491,10 +500,20 @@
       <w:r>
         <w:rPr>
           <w:rFonts w:ascii="Arial" w:hAnsi="Arial" w:cs="Arial"/>
-          <w:sz w:val="22"/>
-          <w:szCs w:val="22"/>
-        </w:rPr>
-        <w:t>https://doi.org/10.25573/serc.14717808</w:t>
+          <w:color w:val="000000" w:themeColor="text1"/>
+          <w:sz w:val="22"/>
+          <w:szCs w:val="22"/>
+        </w:rPr>
+        <w:t>https://doi.org/</w:t>
+      </w:r>
+      <w:r>
+        <w:rPr>
+          <w:rFonts w:ascii="Arial" w:hAnsi="Arial" w:cs="Arial"/>
+          <w:color w:val="000000" w:themeColor="text1"/>
+          <w:sz w:val="22"/>
+          <w:szCs w:val="22"/>
+        </w:rPr>
+        <w:t>10.25573/serc.14717802</w:t>
       </w:r>
       <w:r>
         <w:rPr>

</xml_diff>